<commit_message>
Update to Burmese langage version of our statement of values (spacing)
</commit_message>
<xml_diff>
--- a/_misc/msword/statement-of-values-lang-burmese.docx
+++ b/_misc/msword/statement-of-values-lang-burmese.docx
@@ -2,6 +2,28 @@
 <file path=word/document.xml><?xml version="1.0" encoding="utf-8"?>
 <w:document xmlns:o="urn:schemas-microsoft-com:office:office" xmlns:r="http://schemas.openxmlformats.org/officeDocument/2006/relationships" xmlns:v="urn:schemas-microsoft-com:vml" xmlns:w="http://schemas.openxmlformats.org/wordprocessingml/2006/main" xmlns:w10="urn:schemas-microsoft-com:office:word" xmlns:wp="http://schemas.openxmlformats.org/drawingml/2006/wordprocessingDrawing">
   <w:body>
+    <w:p>
+      <w:pPr>
+        <w:pStyle w:val="Normal"/>
+        <w:spacing w:before="0" w:after="0"/>
+        <w:rPr>
+          <w:rFonts w:ascii="-Win---Researcher" w:hAnsi="-Win---Researcher"/>
+          <w:b/>
+          <w:sz w:val="24"/>
+          <w:szCs w:val="24"/>
+          <w:lang w:val="en-US"/>
+        </w:rPr>
+      </w:pPr>
+      <w:r>
+        <w:rPr>
+          <w:rFonts w:ascii="-Win---Researcher" w:hAnsi="-Win---Researcher"/>
+          <w:b/>
+          <w:sz w:val="24"/>
+          <w:szCs w:val="24"/>
+          <w:lang w:val="en-US"/>
+        </w:rPr>
+      </w:r>
+    </w:p>
     <w:p>
       <w:pPr>
         <w:pStyle w:val="Normal"/>
@@ -1415,7 +1437,7 @@
     </w:rPrDefault>
     <w:pPrDefault>
       <w:pPr>
-        <w:spacing w:lineRule="auto" w:line="256"/>
+        <w:spacing w:lineRule="auto" w:line="254"/>
       </w:pPr>
     </w:pPrDefault>
   </w:docDefaults>
@@ -1566,12 +1588,12 @@
       <w:widowControl/>
       <w:suppressAutoHyphens w:val="true"/>
       <w:bidi w:val="0"/>
-      <w:spacing w:lineRule="auto" w:line="256" w:before="0" w:after="160"/>
+      <w:spacing w:lineRule="auto" w:line="254" w:before="0" w:after="160"/>
       <w:jc w:val="left"/>
     </w:pPr>
     <w:rPr>
       <w:rFonts w:ascii="Calibri" w:hAnsi="Calibri" w:eastAsia="Arial Unicode MS" w:cs="Calibri"/>
-      <w:color w:val="auto"/>
+      <w:color w:val="00000A"/>
       <w:sz w:val="22"/>
       <w:szCs w:val="22"/>
       <w:lang w:val="en-GB" w:eastAsia="en-US" w:bidi="ar-SA"/>

</xml_diff>

<commit_message>
Another quick update to the Burmese translation doc
</commit_message>
<xml_diff>
--- a/_misc/msword/statement-of-values-lang-burmese.docx
+++ b/_misc/msword/statement-of-values-lang-burmese.docx
@@ -2,6 +2,28 @@
 <file path=word/document.xml><?xml version="1.0" encoding="utf-8"?>
 <w:document xmlns:o="urn:schemas-microsoft-com:office:office" xmlns:r="http://schemas.openxmlformats.org/officeDocument/2006/relationships" xmlns:v="urn:schemas-microsoft-com:vml" xmlns:w="http://schemas.openxmlformats.org/wordprocessingml/2006/main" xmlns:w10="urn:schemas-microsoft-com:office:word" xmlns:wp="http://schemas.openxmlformats.org/drawingml/2006/wordprocessingDrawing">
   <w:body>
+    <w:p>
+      <w:pPr>
+        <w:pStyle w:val="Normal"/>
+        <w:spacing w:before="0" w:after="0"/>
+        <w:rPr>
+          <w:rFonts w:ascii="-Win---Researcher" w:hAnsi="-Win---Researcher"/>
+          <w:b/>
+          <w:sz w:val="24"/>
+          <w:szCs w:val="24"/>
+          <w:lang w:val="en-US"/>
+        </w:rPr>
+      </w:pPr>
+      <w:r>
+        <w:rPr>
+          <w:rFonts w:ascii="-Win---Researcher" w:hAnsi="-Win---Researcher"/>
+          <w:b/>
+          <w:sz w:val="24"/>
+          <w:szCs w:val="24"/>
+          <w:lang w:val="en-US"/>
+        </w:rPr>
+      </w:r>
+    </w:p>
     <w:p>
       <w:pPr>
         <w:pStyle w:val="Normal"/>

</xml_diff>